<commit_message>
User model Admin 1차 반영
</commit_message>
<xml_diff>
--- a/프로젝트관련자료/Live in 프로젝트 개발문서.docx
+++ b/프로젝트관련자료/Live in 프로젝트 개발문서.docx
@@ -86,7 +86,7 @@
               </wp:anchor>
             </w:drawing>
           </mc:Choice>
-          <mc:Fallback xmlns:cx1="http://schemas.microsoft.com/office/drawing/2015/9/8/chartex" xmlns:cx2="http://schemas.microsoft.com/office/drawing/2015/10/21/chartex" xmlns:cx3="http://schemas.microsoft.com/office/drawing/2016/5/9/chartex" xmlns:cx4="http://schemas.microsoft.com/office/drawing/2016/5/10/chartex" xmlns:cx5="http://schemas.microsoft.com/office/drawing/2016/5/11/chartex" xmlns:cx6="http://schemas.microsoft.com/office/drawing/2016/5/12/chartex" xmlns:cx7="http://schemas.microsoft.com/office/drawing/2016/5/13/chartex" xmlns:cx8="http://schemas.microsoft.com/office/drawing/2016/5/14/chartex" xmlns:aink="http://schemas.microsoft.com/office/drawing/2016/ink" xmlns:am3d="http://schemas.microsoft.com/office/drawing/2017/model3d" xmlns:w16cex="http://schemas.microsoft.com/office/word/2018/wordml/cex" xmlns:w16cid="http://schemas.microsoft.com/office/word/2016/wordml/cid" xmlns:w16="http://schemas.microsoft.com/office/word/2018/wordml">
+          <mc:Fallback xmlns:w16="http://schemas.microsoft.com/office/word/2018/wordml" xmlns:w16cid="http://schemas.microsoft.com/office/word/2016/wordml/cid" xmlns:w16cex="http://schemas.microsoft.com/office/word/2018/wordml/cex" xmlns:am3d="http://schemas.microsoft.com/office/drawing/2017/model3d" xmlns:aink="http://schemas.microsoft.com/office/drawing/2016/ink" xmlns:cx8="http://schemas.microsoft.com/office/drawing/2016/5/14/chartex" xmlns:cx7="http://schemas.microsoft.com/office/drawing/2016/5/13/chartex" xmlns:cx6="http://schemas.microsoft.com/office/drawing/2016/5/12/chartex" xmlns:cx5="http://schemas.microsoft.com/office/drawing/2016/5/11/chartex" xmlns:cx4="http://schemas.microsoft.com/office/drawing/2016/5/10/chartex" xmlns:cx3="http://schemas.microsoft.com/office/drawing/2016/5/9/chartex" xmlns:cx2="http://schemas.microsoft.com/office/drawing/2015/10/21/chartex" xmlns:cx1="http://schemas.microsoft.com/office/drawing/2015/9/8/chartex">
             <w:pict>
               <v:rect w14:anchorId="38838AC4" id="직사각형 3" o:spid="_x0000_s1026" alt="표지 텍스트의 흰 직사각형" style="position:absolute;margin-left:-15.95pt;margin-top:73.85pt;width:310.15pt;height:681.65pt;z-index:-251656192;visibility:visible;mso-wrap-style:square;mso-width-percent:0;mso-height-percent:0;mso-wrap-distance-left:9pt;mso-wrap-distance-top:0;mso-wrap-distance-right:9pt;mso-wrap-distance-bottom:0;mso-position-horizontal:absolute;mso-position-horizontal-relative:text;mso-position-vertical:absolute;mso-position-vertical-relative:page;mso-width-percent:0;mso-height-percent:0;mso-width-relative:margin;mso-height-relative:margin;v-text-anchor:middle" o:gfxdata="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" fillcolor="white [3212]" stroked="f" strokeweight="2pt">
                 <v:textbox>
@@ -252,6 +252,7 @@
                                     </w:rPr>
                                     <w:t xml:space="preserve">ive </w:t>
                                   </w:r>
+                                  <w:proofErr w:type="spellStart"/>
                                   <w:r>
                                     <w:rPr>
                                       <w:rFonts w:hint="eastAsia"/>
@@ -263,7 +264,14 @@
                                     <w:rPr>
                                       <w:lang w:val="ko-KR" w:bidi="ko-KR"/>
                                     </w:rPr>
-                                    <w:t xml:space="preserve">n </w:t>
+                                    <w:t>n</w:t>
+                                  </w:r>
+                                  <w:proofErr w:type="spellEnd"/>
+                                  <w:r>
+                                    <w:rPr>
+                                      <w:lang w:val="ko-KR" w:bidi="ko-KR"/>
+                                    </w:rPr>
+                                    <w:t xml:space="preserve"> </w:t>
                                   </w:r>
                                   <w:r>
                                     <w:rPr>
@@ -287,7 +295,7 @@
                     </wp:inline>
                   </w:drawing>
                 </mc:Choice>
-                <mc:Fallback xmlns:cx1="http://schemas.microsoft.com/office/drawing/2015/9/8/chartex" xmlns:cx2="http://schemas.microsoft.com/office/drawing/2015/10/21/chartex" xmlns:cx3="http://schemas.microsoft.com/office/drawing/2016/5/9/chartex" xmlns:cx4="http://schemas.microsoft.com/office/drawing/2016/5/10/chartex" xmlns:cx5="http://schemas.microsoft.com/office/drawing/2016/5/11/chartex" xmlns:cx6="http://schemas.microsoft.com/office/drawing/2016/5/12/chartex" xmlns:cx7="http://schemas.microsoft.com/office/drawing/2016/5/13/chartex" xmlns:cx8="http://schemas.microsoft.com/office/drawing/2016/5/14/chartex" xmlns:aink="http://schemas.microsoft.com/office/drawing/2016/ink" xmlns:am3d="http://schemas.microsoft.com/office/drawing/2017/model3d" xmlns:w16cex="http://schemas.microsoft.com/office/word/2018/wordml/cex" xmlns:w16cid="http://schemas.microsoft.com/office/word/2016/wordml/cid" xmlns:w16="http://schemas.microsoft.com/office/word/2018/wordml">
+                <mc:Fallback xmlns:w16="http://schemas.microsoft.com/office/word/2018/wordml" xmlns:w16cid="http://schemas.microsoft.com/office/word/2016/wordml/cid" xmlns:w16cex="http://schemas.microsoft.com/office/word/2018/wordml/cex" xmlns:am3d="http://schemas.microsoft.com/office/drawing/2017/model3d" xmlns:aink="http://schemas.microsoft.com/office/drawing/2016/ink" xmlns:cx8="http://schemas.microsoft.com/office/drawing/2016/5/14/chartex" xmlns:cx7="http://schemas.microsoft.com/office/drawing/2016/5/13/chartex" xmlns:cx6="http://schemas.microsoft.com/office/drawing/2016/5/12/chartex" xmlns:cx5="http://schemas.microsoft.com/office/drawing/2016/5/11/chartex" xmlns:cx4="http://schemas.microsoft.com/office/drawing/2016/5/10/chartex" xmlns:cx3="http://schemas.microsoft.com/office/drawing/2016/5/9/chartex" xmlns:cx2="http://schemas.microsoft.com/office/drawing/2015/10/21/chartex" xmlns:cx1="http://schemas.microsoft.com/office/drawing/2015/9/8/chartex">
                   <w:pict>
                     <v:shapetype w14:anchorId="786E66FA" id="_x0000_t202" coordsize="21600,21600" o:spt="202" path="m,l,21600r21600,l21600,xe">
                       <v:stroke joinstyle="miter"/>
@@ -405,7 +413,7 @@
                     </wp:inline>
                   </w:drawing>
                 </mc:Choice>
-                <mc:Fallback xmlns:cx1="http://schemas.microsoft.com/office/drawing/2015/9/8/chartex" xmlns:cx2="http://schemas.microsoft.com/office/drawing/2015/10/21/chartex" xmlns:cx3="http://schemas.microsoft.com/office/drawing/2016/5/9/chartex" xmlns:cx4="http://schemas.microsoft.com/office/drawing/2016/5/10/chartex" xmlns:cx5="http://schemas.microsoft.com/office/drawing/2016/5/11/chartex" xmlns:cx6="http://schemas.microsoft.com/office/drawing/2016/5/12/chartex" xmlns:cx7="http://schemas.microsoft.com/office/drawing/2016/5/13/chartex" xmlns:cx8="http://schemas.microsoft.com/office/drawing/2016/5/14/chartex" xmlns:aink="http://schemas.microsoft.com/office/drawing/2016/ink" xmlns:am3d="http://schemas.microsoft.com/office/drawing/2017/model3d" xmlns:w16cex="http://schemas.microsoft.com/office/word/2018/wordml/cex" xmlns:w16cid="http://schemas.microsoft.com/office/word/2016/wordml/cid" xmlns:w16="http://schemas.microsoft.com/office/word/2018/wordml">
+                <mc:Fallback xmlns:w16="http://schemas.microsoft.com/office/word/2018/wordml" xmlns:w16cid="http://schemas.microsoft.com/office/word/2016/wordml/cid" xmlns:w16cex="http://schemas.microsoft.com/office/word/2018/wordml/cex" xmlns:am3d="http://schemas.microsoft.com/office/drawing/2017/model3d" xmlns:aink="http://schemas.microsoft.com/office/drawing/2016/ink" xmlns:cx8="http://schemas.microsoft.com/office/drawing/2016/5/14/chartex" xmlns:cx7="http://schemas.microsoft.com/office/drawing/2016/5/13/chartex" xmlns:cx6="http://schemas.microsoft.com/office/drawing/2016/5/12/chartex" xmlns:cx5="http://schemas.microsoft.com/office/drawing/2016/5/11/chartex" xmlns:cx4="http://schemas.microsoft.com/office/drawing/2016/5/10/chartex" xmlns:cx3="http://schemas.microsoft.com/office/drawing/2016/5/9/chartex" xmlns:cx2="http://schemas.microsoft.com/office/drawing/2015/10/21/chartex" xmlns:cx1="http://schemas.microsoft.com/office/drawing/2015/9/8/chartex">
                   <w:pict>
                     <v:line w14:anchorId="6FE78323" id="직선 연결선 5" o:spid="_x0000_s1026" alt="텍스트 구분선" style="visibility:visible;mso-wrap-style:square;mso-left-percent:-10001;mso-top-percent:-10001;mso-position-horizontal:absolute;mso-position-horizontal-relative:char;mso-position-vertical:absolute;mso-position-vertical-relative:line;mso-left-percent:-10001;mso-top-percent:-10001" from="0,0" to="109.5pt,0" o:gfxdata="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" strokecolor="#224f76 [3215]" strokeweight="3pt">
                       <w10:anchorlock/>
@@ -542,7 +550,7 @@
                     </wp:inline>
                   </w:drawing>
                 </mc:Choice>
-                <mc:Fallback xmlns:cx1="http://schemas.microsoft.com/office/drawing/2015/9/8/chartex" xmlns:cx2="http://schemas.microsoft.com/office/drawing/2015/10/21/chartex" xmlns:cx3="http://schemas.microsoft.com/office/drawing/2016/5/9/chartex" xmlns:cx4="http://schemas.microsoft.com/office/drawing/2016/5/10/chartex" xmlns:cx5="http://schemas.microsoft.com/office/drawing/2016/5/11/chartex" xmlns:cx6="http://schemas.microsoft.com/office/drawing/2016/5/12/chartex" xmlns:cx7="http://schemas.microsoft.com/office/drawing/2016/5/13/chartex" xmlns:cx8="http://schemas.microsoft.com/office/drawing/2016/5/14/chartex" xmlns:aink="http://schemas.microsoft.com/office/drawing/2016/ink" xmlns:am3d="http://schemas.microsoft.com/office/drawing/2017/model3d" xmlns:w16cex="http://schemas.microsoft.com/office/word/2018/wordml/cex" xmlns:w16cid="http://schemas.microsoft.com/office/word/2016/wordml/cid" xmlns:w16="http://schemas.microsoft.com/office/word/2018/wordml">
+                <mc:Fallback xmlns:w16="http://schemas.microsoft.com/office/word/2018/wordml" xmlns:w16cid="http://schemas.microsoft.com/office/word/2016/wordml/cid" xmlns:w16cex="http://schemas.microsoft.com/office/word/2018/wordml/cex" xmlns:am3d="http://schemas.microsoft.com/office/drawing/2017/model3d" xmlns:aink="http://schemas.microsoft.com/office/drawing/2016/ink" xmlns:cx8="http://schemas.microsoft.com/office/drawing/2016/5/14/chartex" xmlns:cx7="http://schemas.microsoft.com/office/drawing/2016/5/13/chartex" xmlns:cx6="http://schemas.microsoft.com/office/drawing/2016/5/12/chartex" xmlns:cx5="http://schemas.microsoft.com/office/drawing/2016/5/11/chartex" xmlns:cx4="http://schemas.microsoft.com/office/drawing/2016/5/10/chartex" xmlns:cx3="http://schemas.microsoft.com/office/drawing/2016/5/9/chartex" xmlns:cx2="http://schemas.microsoft.com/office/drawing/2015/10/21/chartex" xmlns:cx1="http://schemas.microsoft.com/office/drawing/2015/9/8/chartex">
                   <w:pict>
                     <v:line w14:anchorId="111B7D77" id="직선 연결선(S) 6" o:spid="_x0000_s1026" alt="텍스트 구분선" style="visibility:visible;mso-wrap-style:square;mso-left-percent:-10001;mso-top-percent:-10001;mso-position-horizontal:absolute;mso-position-horizontal-relative:char;mso-position-vertical:absolute;mso-position-vertical-relative:line;mso-left-percent:-10001;mso-top-percent:-10001" from="0,0" to="117.65pt,0" o:gfxdata="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" strokecolor="#224f76 [3215]" strokeweight="3pt">
                       <w10:anchorlock/>
@@ -578,12 +586,14 @@
                 <w:r>
                   <w:t xml:space="preserve">16 </w:t>
                 </w:r>
+                <w:proofErr w:type="spellStart"/>
                 <w:r>
                   <w:rPr>
                     <w:rFonts w:hint="eastAsia"/>
                   </w:rPr>
                   <w:t>함진경</w:t>
                 </w:r>
+                <w:proofErr w:type="spellEnd"/>
               </w:sdtContent>
             </w:sdt>
           </w:p>
@@ -615,12 +625,14 @@
             <w:r>
               <w:t xml:space="preserve">7 </w:t>
             </w:r>
+            <w:proofErr w:type="spellStart"/>
             <w:r>
               <w:rPr>
                 <w:rFonts w:hint="eastAsia"/>
               </w:rPr>
               <w:t>최찬영</w:t>
             </w:r>
+            <w:proofErr w:type="spellEnd"/>
           </w:p>
           <w:p>
             <w:pPr>
@@ -792,7 +804,7 @@
               </wp:anchor>
             </w:drawing>
           </mc:Choice>
-          <mc:Fallback xmlns:cx1="http://schemas.microsoft.com/office/drawing/2015/9/8/chartex" xmlns:cx2="http://schemas.microsoft.com/office/drawing/2015/10/21/chartex" xmlns:cx3="http://schemas.microsoft.com/office/drawing/2016/5/9/chartex" xmlns:cx4="http://schemas.microsoft.com/office/drawing/2016/5/10/chartex" xmlns:cx5="http://schemas.microsoft.com/office/drawing/2016/5/11/chartex" xmlns:cx6="http://schemas.microsoft.com/office/drawing/2016/5/12/chartex" xmlns:cx7="http://schemas.microsoft.com/office/drawing/2016/5/13/chartex" xmlns:cx8="http://schemas.microsoft.com/office/drawing/2016/5/14/chartex" xmlns:aink="http://schemas.microsoft.com/office/drawing/2016/ink" xmlns:am3d="http://schemas.microsoft.com/office/drawing/2017/model3d" xmlns:w16cex="http://schemas.microsoft.com/office/word/2018/wordml/cex" xmlns:w16cid="http://schemas.microsoft.com/office/word/2016/wordml/cid" xmlns:w16="http://schemas.microsoft.com/office/word/2018/wordml">
+          <mc:Fallback xmlns:w16="http://schemas.microsoft.com/office/word/2018/wordml" xmlns:w16cid="http://schemas.microsoft.com/office/word/2016/wordml/cid" xmlns:w16cex="http://schemas.microsoft.com/office/word/2018/wordml/cex" xmlns:am3d="http://schemas.microsoft.com/office/drawing/2017/model3d" xmlns:aink="http://schemas.microsoft.com/office/drawing/2016/ink" xmlns:cx8="http://schemas.microsoft.com/office/drawing/2016/5/14/chartex" xmlns:cx7="http://schemas.microsoft.com/office/drawing/2016/5/13/chartex" xmlns:cx6="http://schemas.microsoft.com/office/drawing/2016/5/12/chartex" xmlns:cx5="http://schemas.microsoft.com/office/drawing/2016/5/11/chartex" xmlns:cx4="http://schemas.microsoft.com/office/drawing/2016/5/10/chartex" xmlns:cx3="http://schemas.microsoft.com/office/drawing/2016/5/9/chartex" xmlns:cx2="http://schemas.microsoft.com/office/drawing/2015/10/21/chartex" xmlns:cx1="http://schemas.microsoft.com/office/drawing/2015/9/8/chartex">
             <w:pict>
               <v:rect w14:anchorId="394CEC22" id="직사각형 2" o:spid="_x0000_s1028" alt="컬러 직사각형" style="position:absolute;margin-left:-58.7pt;margin-top:525pt;width:611.1pt;height:316.5pt;z-index:-251657216;visibility:visible;mso-wrap-style:square;mso-height-percent:0;mso-wrap-distance-left:9pt;mso-wrap-distance-top:0;mso-wrap-distance-right:9pt;mso-wrap-distance-bottom:0;mso-position-horizontal:absolute;mso-position-horizontal-relative:text;mso-position-vertical:absolute;mso-position-vertical-relative:page;mso-height-percent:0;mso-height-relative:margin;v-text-anchor:middle" o:gfxdata="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" fillcolor="#8dc4d8 [3206]" stroked="f" strokeweight="2pt">
                 <v:textbox>
@@ -873,9 +885,9 @@
             </w:sdtPr>
             <w:sdtEndPr/>
             <w:sdtContent>
-              <w:bookmarkStart w:id="3" w:name="_Toc37773758" w:displacedByCustomXml="prev"/>
+              <w:bookmarkStart w:id="3" w:name="_Toc37774259" w:displacedByCustomXml="prev"/>
               <w:bookmarkStart w:id="4" w:name="_Toc37774220" w:displacedByCustomXml="prev"/>
-              <w:bookmarkStart w:id="5" w:name="_Toc37774259" w:displacedByCustomXml="prev"/>
+              <w:bookmarkStart w:id="5" w:name="_Toc37773758" w:displacedByCustomXml="prev"/>
               <w:p>
                 <w:pPr>
                   <w:pStyle w:val="21"/>
@@ -1218,7 +1230,21 @@
         <w:rPr>
           <w:rFonts w:hint="eastAsia"/>
         </w:rPr>
-        <w:t xml:space="preserve">프로젝트는 혈액암, 그 중에서도 </w:t>
+        <w:t xml:space="preserve">프로젝트는 </w:t>
+      </w:r>
+      <w:proofErr w:type="spellStart"/>
+      <w:r>
+        <w:rPr>
+          <w:rFonts w:hint="eastAsia"/>
+        </w:rPr>
+        <w:t>혈액암</w:t>
+      </w:r>
+      <w:proofErr w:type="spellEnd"/>
+      <w:r>
+        <w:rPr>
+          <w:rFonts w:hint="eastAsia"/>
+        </w:rPr>
+        <w:t xml:space="preserve">, 그 중에서도 </w:t>
       </w:r>
       <w:r>
         <w:t>‘</w:t>
@@ -1276,14 +1302,32 @@
         </w:rPr>
         <w:t xml:space="preserve">우리는 재빈을 </w:t>
       </w:r>
+      <w:proofErr w:type="spellStart"/>
       <w:r>
-        <w:t>re:bin(</w:t>
+        <w:t>re</w:t>
       </w:r>
+      <w:proofErr w:type="gramStart"/>
+      <w:r>
+        <w:t>:bin</w:t>
+      </w:r>
+      <w:proofErr w:type="spellEnd"/>
+      <w:proofErr w:type="gramEnd"/>
+      <w:r>
+        <w:t>(</w:t>
+      </w:r>
+      <w:proofErr w:type="spellStart"/>
       <w:r>
         <w:rPr>
           <w:rFonts w:hint="eastAsia"/>
         </w:rPr>
-        <w:t xml:space="preserve">리빈)으로 풀어서 이와 소리가 비슷한 단어인 </w:t>
+        <w:t>리빈</w:t>
+      </w:r>
+      <w:proofErr w:type="spellEnd"/>
+      <w:r>
+        <w:rPr>
+          <w:rFonts w:hint="eastAsia"/>
+        </w:rPr>
+        <w:t xml:space="preserve">)으로 풀어서 이와 소리가 비슷한 단어인 </w:t>
       </w:r>
       <w:r>
         <w:t>Live in</w:t>
@@ -1310,7 +1354,21 @@
         <w:rPr>
           <w:rFonts w:hint="eastAsia"/>
         </w:rPr>
-        <w:t>희귀난치병인 재생불량성 빈혈로부터 살아남다</w:t>
+        <w:t xml:space="preserve">희귀난치병인 재생불량성 </w:t>
+      </w:r>
+      <w:proofErr w:type="spellStart"/>
+      <w:r>
+        <w:rPr>
+          <w:rFonts w:hint="eastAsia"/>
+        </w:rPr>
+        <w:t>빈혈로부터</w:t>
+      </w:r>
+      <w:proofErr w:type="spellEnd"/>
+      <w:r>
+        <w:rPr>
+          <w:rFonts w:hint="eastAsia"/>
+        </w:rPr>
+        <w:t xml:space="preserve"> 살아남다</w:t>
       </w:r>
       <w:r>
         <w:t>’</w:t>
@@ -1382,11 +1440,19 @@
         </w:rPr>
         <w:t xml:space="preserve">재생불량성 빈혈과 같은 </w:t>
       </w:r>
+      <w:proofErr w:type="spellStart"/>
       <w:r>
         <w:rPr>
           <w:rFonts w:hint="eastAsia"/>
         </w:rPr>
-        <w:t>혈액암 환자</w:t>
+        <w:t>혈액암</w:t>
+      </w:r>
+      <w:proofErr w:type="spellEnd"/>
+      <w:r>
+        <w:rPr>
+          <w:rFonts w:hint="eastAsia"/>
+        </w:rPr>
+        <w:t xml:space="preserve"> 환자</w:t>
       </w:r>
       <w:r>
         <w:rPr>
@@ -1733,7 +1799,7 @@
               </wp:inline>
             </w:drawing>
           </mc:Choice>
-          <mc:Fallback xmlns:cx1="http://schemas.microsoft.com/office/drawing/2015/9/8/chartex" xmlns:cx2="http://schemas.microsoft.com/office/drawing/2015/10/21/chartex" xmlns:cx3="http://schemas.microsoft.com/office/drawing/2016/5/9/chartex" xmlns:cx4="http://schemas.microsoft.com/office/drawing/2016/5/10/chartex" xmlns:cx5="http://schemas.microsoft.com/office/drawing/2016/5/11/chartex" xmlns:cx6="http://schemas.microsoft.com/office/drawing/2016/5/12/chartex" xmlns:cx7="http://schemas.microsoft.com/office/drawing/2016/5/13/chartex" xmlns:cx8="http://schemas.microsoft.com/office/drawing/2016/5/14/chartex" xmlns:aink="http://schemas.microsoft.com/office/drawing/2016/ink" xmlns:am3d="http://schemas.microsoft.com/office/drawing/2017/model3d" xmlns:w16cex="http://schemas.microsoft.com/office/word/2018/wordml/cex" xmlns:w16cid="http://schemas.microsoft.com/office/word/2016/wordml/cid" xmlns:w16="http://schemas.microsoft.com/office/word/2018/wordml">
+          <mc:Fallback xmlns:w16="http://schemas.microsoft.com/office/word/2018/wordml" xmlns:w16cid="http://schemas.microsoft.com/office/word/2016/wordml/cid" xmlns:w16cex="http://schemas.microsoft.com/office/word/2018/wordml/cex" xmlns:am3d="http://schemas.microsoft.com/office/drawing/2017/model3d" xmlns:aink="http://schemas.microsoft.com/office/drawing/2016/ink" xmlns:cx8="http://schemas.microsoft.com/office/drawing/2016/5/14/chartex" xmlns:cx7="http://schemas.microsoft.com/office/drawing/2016/5/13/chartex" xmlns:cx6="http://schemas.microsoft.com/office/drawing/2016/5/12/chartex" xmlns:cx5="http://schemas.microsoft.com/office/drawing/2016/5/11/chartex" xmlns:cx4="http://schemas.microsoft.com/office/drawing/2016/5/10/chartex" xmlns:cx3="http://schemas.microsoft.com/office/drawing/2016/5/9/chartex" xmlns:cx2="http://schemas.microsoft.com/office/drawing/2015/10/21/chartex" xmlns:cx1="http://schemas.microsoft.com/office/drawing/2015/9/8/chartex">
             <w:pict>
               <v:group w14:anchorId="3F049B78" id="그룹 8" o:spid="_x0000_s1026" style="width:250.25pt;height:198pt;mso-position-horizontal-relative:char;mso-position-vertical-relative:line" coordsize="46977,37172" o:gfxdata="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">
                 <v:shapetype id="_x0000_t75" coordsize="21600,21600" o:spt="75" o:preferrelative="t" path="m@4@5l@4@11@9@11@9@5xe" filled="f" stroked="f">
@@ -1856,7 +1922,7 @@
               </wp:inline>
             </w:drawing>
           </mc:Choice>
-          <mc:Fallback xmlns:cx1="http://schemas.microsoft.com/office/drawing/2015/9/8/chartex" xmlns:cx2="http://schemas.microsoft.com/office/drawing/2015/10/21/chartex" xmlns:cx3="http://schemas.microsoft.com/office/drawing/2016/5/9/chartex" xmlns:cx4="http://schemas.microsoft.com/office/drawing/2016/5/10/chartex" xmlns:cx5="http://schemas.microsoft.com/office/drawing/2016/5/11/chartex" xmlns:cx6="http://schemas.microsoft.com/office/drawing/2016/5/12/chartex" xmlns:cx7="http://schemas.microsoft.com/office/drawing/2016/5/13/chartex" xmlns:cx8="http://schemas.microsoft.com/office/drawing/2016/5/14/chartex" xmlns:aink="http://schemas.microsoft.com/office/drawing/2016/ink" xmlns:am3d="http://schemas.microsoft.com/office/drawing/2017/model3d" xmlns:w16cex="http://schemas.microsoft.com/office/word/2018/wordml/cex" xmlns:w16cid="http://schemas.microsoft.com/office/word/2016/wordml/cid" xmlns:w16="http://schemas.microsoft.com/office/word/2018/wordml">
+          <mc:Fallback xmlns:w16="http://schemas.microsoft.com/office/word/2018/wordml" xmlns:w16cid="http://schemas.microsoft.com/office/word/2016/wordml/cid" xmlns:w16cex="http://schemas.microsoft.com/office/word/2018/wordml/cex" xmlns:am3d="http://schemas.microsoft.com/office/drawing/2017/model3d" xmlns:aink="http://schemas.microsoft.com/office/drawing/2016/ink" xmlns:cx8="http://schemas.microsoft.com/office/drawing/2016/5/14/chartex" xmlns:cx7="http://schemas.microsoft.com/office/drawing/2016/5/13/chartex" xmlns:cx6="http://schemas.microsoft.com/office/drawing/2016/5/12/chartex" xmlns:cx5="http://schemas.microsoft.com/office/drawing/2016/5/11/chartex" xmlns:cx4="http://schemas.microsoft.com/office/drawing/2016/5/10/chartex" xmlns:cx3="http://schemas.microsoft.com/office/drawing/2016/5/9/chartex" xmlns:cx2="http://schemas.microsoft.com/office/drawing/2015/10/21/chartex" xmlns:cx1="http://schemas.microsoft.com/office/drawing/2015/9/8/chartex">
             <w:pict>
               <v:group w14:anchorId="28E7BDE0" id="그룹 10" o:spid="_x0000_s1026" style="width:227.45pt;height:210.4pt;mso-position-horizontal-relative:char;mso-position-vertical-relative:line" coordsize="46476,42990" o:gfxdata="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">
                 <v:shape id="그림 18" o:spid="_x0000_s1027" type="#_x0000_t75" style="position:absolute;width:46384;height:9527;visibility:visible;mso-wrap-style:square" o:gfxdata="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">
@@ -2019,9 +2085,6 @@
           <w:ilvl w:val="0"/>
           <w:numId w:val="25"/>
         </w:numPr>
-        <w:rPr>
-          <w:rFonts w:hint="eastAsia"/>
-        </w:rPr>
       </w:pPr>
       <w:r>
         <w:rPr>
@@ -2088,9 +2151,6 @@
       <w:pPr>
         <w:pStyle w:val="ae"/>
         <w:ind w:left="760" w:firstLine="680"/>
-        <w:rPr>
-          <w:rFonts w:hint="eastAsia"/>
-        </w:rPr>
       </w:pPr>
       <w:r>
         <w:rPr>
@@ -2112,9 +2172,6 @@
       <w:pPr>
         <w:pStyle w:val="ae"/>
         <w:ind w:left="760"/>
-        <w:rPr>
-          <w:rFonts w:hint="eastAsia"/>
-        </w:rPr>
       </w:pPr>
       <w:r>
         <w:rPr>
@@ -2238,9 +2295,6 @@
       <w:pPr>
         <w:pStyle w:val="ae"/>
         <w:ind w:left="760" w:firstLine="680"/>
-        <w:rPr>
-          <w:rFonts w:hint="eastAsia"/>
-        </w:rPr>
       </w:pPr>
       <w:r>
         <w:rPr>
@@ -2262,9 +2316,6 @@
       <w:pPr>
         <w:pStyle w:val="ae"/>
         <w:ind w:left="760" w:firstLine="680"/>
-        <w:rPr>
-          <w:rFonts w:hint="eastAsia"/>
-        </w:rPr>
       </w:pPr>
       <w:r>
         <w:rPr>
@@ -2358,9 +2409,6 @@
       <w:pPr>
         <w:pStyle w:val="ae"/>
         <w:ind w:left="760" w:firstLine="680"/>
-        <w:rPr>
-          <w:rFonts w:hint="eastAsia"/>
-        </w:rPr>
       </w:pPr>
       <w:r>
         <w:rPr>
@@ -2427,9 +2475,6 @@
       <w:pPr>
         <w:pStyle w:val="ae"/>
         <w:ind w:left="1440"/>
-        <w:rPr>
-          <w:rFonts w:hint="eastAsia"/>
-        </w:rPr>
       </w:pPr>
       <w:r>
         <w:rPr>
@@ -2526,9 +2571,6 @@
       <w:pPr>
         <w:pStyle w:val="ae"/>
         <w:ind w:left="1440"/>
-        <w:rPr>
-          <w:rFonts w:hint="eastAsia"/>
-        </w:rPr>
       </w:pPr>
       <w:r>
         <w:rPr>
@@ -2552,7 +2594,21 @@
         <w:rPr>
           <w:rFonts w:hint="eastAsia"/>
         </w:rPr>
-        <w:t>기분 (이모티콘)</w:t>
+        <w:t>기분 (</w:t>
+      </w:r>
+      <w:proofErr w:type="spellStart"/>
+      <w:r>
+        <w:rPr>
+          <w:rFonts w:hint="eastAsia"/>
+        </w:rPr>
+        <w:t>이모티콘</w:t>
+      </w:r>
+      <w:proofErr w:type="spellEnd"/>
+      <w:r>
+        <w:rPr>
+          <w:rFonts w:hint="eastAsia"/>
+        </w:rPr>
+        <w:t>)</w:t>
       </w:r>
       <w:r>
         <w:t xml:space="preserve"> </w:t>
@@ -2622,9 +2678,6 @@
       <w:pPr>
         <w:pStyle w:val="ae"/>
         <w:ind w:left="760"/>
-        <w:rPr>
-          <w:rFonts w:hint="eastAsia"/>
-        </w:rPr>
       </w:pPr>
       <w:r>
         <w:tab/>
@@ -2633,16 +2686,25 @@
         <w:rPr>
           <w:rFonts w:hint="eastAsia"/>
         </w:rPr>
-        <w:t>병원예약 날짜/시간/내용 이 한 줄로 표시</w:t>
+        <w:t>병원</w:t>
+      </w:r>
+      <w:r>
+        <w:rPr>
+          <w:rFonts w:hint="eastAsia"/>
+        </w:rPr>
+        <w:t xml:space="preserve"> </w:t>
+      </w:r>
+      <w:r>
+        <w:rPr>
+          <w:rFonts w:hint="eastAsia"/>
+        </w:rPr>
+        <w:t>예약 날짜/시간/내용 이 한 줄로 표시</w:t>
       </w:r>
     </w:p>
     <w:p>
       <w:pPr>
         <w:pStyle w:val="ae"/>
         <w:ind w:left="760" w:firstLine="680"/>
-        <w:rPr>
-          <w:rFonts w:hint="eastAsia"/>
-        </w:rPr>
       </w:pPr>
       <w:r>
         <w:rPr>
@@ -2733,6 +2795,7 @@
         </w:rPr>
         <w:t>2-3</w:t>
       </w:r>
+      <w:proofErr w:type="gramStart"/>
       <w:r>
         <w:rPr>
           <w:rFonts w:hint="eastAsia"/>
@@ -2743,7 +2806,20 @@
         <w:rPr>
           <w:rFonts w:hint="eastAsia"/>
         </w:rPr>
-        <w:t>유사서비스와의 차별성</w:t>
+        <w:t>유사</w:t>
+      </w:r>
+      <w:proofErr w:type="gramEnd"/>
+      <w:r>
+        <w:rPr>
+          <w:rFonts w:hint="eastAsia"/>
+        </w:rPr>
+        <w:t xml:space="preserve"> </w:t>
+      </w:r>
+      <w:r>
+        <w:rPr>
+          <w:rFonts w:hint="eastAsia"/>
+        </w:rPr>
+        <w:t>서비스와의 차별성</w:t>
       </w:r>
     </w:p>
     <w:p>
@@ -2950,12 +3026,14 @@
           <w:numId w:val="28"/>
         </w:numPr>
       </w:pPr>
+      <w:proofErr w:type="spellStart"/>
       <w:r>
         <w:rPr>
           <w:rFonts w:hint="eastAsia"/>
         </w:rPr>
         <w:t>로그인을</w:t>
       </w:r>
+      <w:proofErr w:type="spellEnd"/>
       <w:r>
         <w:t xml:space="preserve"> </w:t>
       </w:r>
@@ -2987,7 +3065,19 @@
         <w:rPr>
           <w:rFonts w:hint="eastAsia"/>
         </w:rPr>
-        <w:t>투병일기 게시판</w:t>
+        <w:t>투병</w:t>
+      </w:r>
+      <w:r>
+        <w:rPr>
+          <w:rFonts w:hint="eastAsia"/>
+        </w:rPr>
+        <w:t xml:space="preserve"> </w:t>
+      </w:r>
+      <w:r>
+        <w:rPr>
+          <w:rFonts w:hint="eastAsia"/>
+        </w:rPr>
+        <w:t>일기 게시판</w:t>
       </w:r>
       <w:r>
         <w:rPr>
@@ -2999,7 +3089,21 @@
         <w:rPr>
           <w:rFonts w:hint="eastAsia"/>
         </w:rPr>
-        <w:t xml:space="preserve"> 있는 게시글 중</w:t>
+        <w:t xml:space="preserve"> 있는 </w:t>
+      </w:r>
+      <w:proofErr w:type="spellStart"/>
+      <w:r>
+        <w:rPr>
+          <w:rFonts w:hint="eastAsia"/>
+        </w:rPr>
+        <w:t>게시글</w:t>
+      </w:r>
+      <w:proofErr w:type="spellEnd"/>
+      <w:r>
+        <w:rPr>
+          <w:rFonts w:hint="eastAsia"/>
+        </w:rPr>
+        <w:t xml:space="preserve"> 중</w:t>
       </w:r>
       <w:r>
         <w:rPr>
@@ -3010,6 +3114,8 @@
       <w:r>
         <w:t>4</w:t>
       </w:r>
+      <w:bookmarkStart w:id="21" w:name="_GoBack"/>
+      <w:bookmarkEnd w:id="21"/>
       <w:r>
         <w:rPr>
           <w:rFonts w:hint="eastAsia"/>
@@ -3097,11 +3203,19 @@
           <w:numId w:val="28"/>
         </w:numPr>
       </w:pPr>
+      <w:proofErr w:type="spellStart"/>
       <w:r>
         <w:rPr>
           <w:rFonts w:hint="eastAsia"/>
         </w:rPr>
-        <w:t xml:space="preserve">게시글을 </w:t>
+        <w:t>게시글을</w:t>
+      </w:r>
+      <w:proofErr w:type="spellEnd"/>
+      <w:r>
+        <w:rPr>
+          <w:rFonts w:hint="eastAsia"/>
+        </w:rPr>
+        <w:t xml:space="preserve"> </w:t>
       </w:r>
       <w:r>
         <w:rPr>
@@ -3148,11 +3262,19 @@
           <w:numId w:val="28"/>
         </w:numPr>
       </w:pPr>
+      <w:proofErr w:type="spellStart"/>
       <w:r>
         <w:rPr>
           <w:rFonts w:hint="eastAsia"/>
         </w:rPr>
-        <w:t>게시글에 대한 댓글을 작성</w:t>
+        <w:t>게시글에</w:t>
+      </w:r>
+      <w:proofErr w:type="spellEnd"/>
+      <w:r>
+        <w:rPr>
+          <w:rFonts w:hint="eastAsia"/>
+        </w:rPr>
+        <w:t xml:space="preserve"> 대한 댓글을 작성</w:t>
       </w:r>
       <w:r>
         <w:rPr>
@@ -3181,11 +3303,19 @@
           <w:numId w:val="28"/>
         </w:numPr>
       </w:pPr>
+      <w:proofErr w:type="spellStart"/>
       <w:r>
         <w:rPr>
           <w:rFonts w:hint="eastAsia"/>
         </w:rPr>
-        <w:t>호중구 수,</w:t>
+        <w:t>호중구</w:t>
+      </w:r>
+      <w:proofErr w:type="spellEnd"/>
+      <w:r>
+        <w:rPr>
+          <w:rFonts w:hint="eastAsia"/>
+        </w:rPr>
+        <w:t xml:space="preserve"> 수,</w:t>
       </w:r>
       <w:r>
         <w:t xml:space="preserve"> </w:t>
@@ -3261,6 +3391,12 @@
           <w:rFonts w:hint="eastAsia"/>
         </w:rPr>
         <w:t>병원</w:t>
+      </w:r>
+      <w:r>
+        <w:rPr>
+          <w:rFonts w:hint="eastAsia"/>
+        </w:rPr>
+        <w:t xml:space="preserve"> </w:t>
       </w:r>
       <w:r>
         <w:rPr>
@@ -3317,7 +3453,19 @@
         <w:rPr>
           <w:rFonts w:hint="eastAsia"/>
         </w:rPr>
-        <w:t>비밀일기를 작성/확인/수정/삭제할 수 있다.</w:t>
+        <w:t>비밀</w:t>
+      </w:r>
+      <w:r>
+        <w:rPr>
+          <w:rFonts w:hint="eastAsia"/>
+        </w:rPr>
+        <w:t xml:space="preserve"> </w:t>
+      </w:r>
+      <w:r>
+        <w:rPr>
+          <w:rFonts w:hint="eastAsia"/>
+        </w:rPr>
+        <w:t>일기를 작성/확인/수정/삭제할 수 있다.</w:t>
       </w:r>
     </w:p>
     <w:p>
@@ -3327,9 +3475,6 @@
           <w:ilvl w:val="0"/>
           <w:numId w:val="28"/>
         </w:numPr>
-        <w:rPr>
-          <w:rFonts w:hint="eastAsia"/>
-        </w:rPr>
       </w:pPr>
       <w:r>
         <w:rPr>
@@ -3347,10 +3492,65 @@
         <w:rPr>
           <w:rFonts w:hint="eastAsia"/>
         </w:rPr>
-        <w:t>(행복해요,보통이에요,별로에요,슬퍼요,화나요</w:t>
+        <w:t>(행복해요,</w:t>
+      </w:r>
+      <w:r>
+        <w:t xml:space="preserve"> </w:t>
+      </w:r>
+      <w:proofErr w:type="spellStart"/>
+      <w:r>
+        <w:rPr>
+          <w:rFonts w:hint="eastAsia"/>
+        </w:rPr>
+        <w:t>보통이에요</w:t>
+      </w:r>
+      <w:proofErr w:type="spellEnd"/>
+      <w:r>
+        <w:rPr>
+          <w:rFonts w:hint="eastAsia"/>
+        </w:rPr>
+        <w:t>,</w:t>
+      </w:r>
+      <w:r>
+        <w:t xml:space="preserve"> </w:t>
+      </w:r>
+      <w:proofErr w:type="spellStart"/>
+      <w:r>
+        <w:rPr>
+          <w:rFonts w:hint="eastAsia"/>
+        </w:rPr>
+        <w:t>별로에요</w:t>
+      </w:r>
+      <w:proofErr w:type="spellEnd"/>
+      <w:r>
+        <w:rPr>
+          <w:rFonts w:hint="eastAsia"/>
+        </w:rPr>
+        <w:t>,</w:t>
+      </w:r>
+      <w:r>
+        <w:t xml:space="preserve"> </w:t>
+      </w:r>
+      <w:r>
+        <w:rPr>
+          <w:rFonts w:hint="eastAsia"/>
+        </w:rPr>
+        <w:t>슬퍼요,</w:t>
+      </w:r>
+      <w:r>
+        <w:t xml:space="preserve"> </w:t>
+      </w:r>
+      <w:r>
+        <w:rPr>
+          <w:rFonts w:hint="eastAsia"/>
+        </w:rPr>
+        <w:t>화나요</w:t>
       </w:r>
       <w:r>
         <w:t>)</w:t>
+      </w:r>
+      <w:r>
+        <w:t xml:space="preserve"> </w:t>
       </w:r>
       <w:r>
         <w:rPr>
@@ -3369,8 +3569,6 @@
       <w:pPr>
         <w:pStyle w:val="1"/>
       </w:pPr>
-      <w:bookmarkStart w:id="21" w:name="_GoBack"/>
-      <w:bookmarkEnd w:id="21"/>
       <w:r>
         <w:rPr>
           <w:rFonts w:hint="eastAsia"/>
@@ -31581,6 +31779,7 @@
     <w:rsidRoot w:val="005A0F9A"/>
     <w:rsid w:val="0037235B"/>
     <w:rsid w:val="005A0F9A"/>
+    <w:rsid w:val="006747BA"/>
     <w:rsid w:val="0089275F"/>
     <w:rsid w:val="00C02AFC"/>
     <w:rsid w:val="00D01F15"/>
@@ -32463,7 +32662,7 @@
 </file>
 
 <file path=customXml/itemProps1.xml><?xml version="1.0" encoding="utf-8"?>
-<ds:datastoreItem xmlns:ds="http://schemas.openxmlformats.org/officeDocument/2006/customXml" ds:itemID="{AB56DC37-4AEB-4B25-A9A1-1917F8D0FEC0}">
+<ds:datastoreItem xmlns:ds="http://schemas.openxmlformats.org/officeDocument/2006/customXml" ds:itemID="{8D1E257D-F0B3-4875-AB3E-796EEC7C1F30}">
   <ds:schemaRefs>
     <ds:schemaRef ds:uri="http://schemas.openxmlformats.org/officeDocument/2006/bibliography"/>
   </ds:schemaRefs>

</xml_diff>